<commit_message>
fix: enhance XML template key handling with minification and regex improvements
</commit_message>
<xml_diff>
--- a/xtemplate/docx/example.result.docx
+++ b/xtemplate/docx/example.result.docx
@@ -12,20 +12,7 @@
         <w:rPr>
           <w:lang w:val="en-US"/>
         </w:rPr>
-        <w:t>Name: title</w:t>
-      </w:r>
-    </w:p>
-    <w:p>
-      <w:pPr>
-        <w:rPr>
-          <w:lang w:val="en-US"/>
-        </w:rPr>
-      </w:pPr>
-      <w:r>
-        <w:rPr>
-          <w:lang w:val="en-US"/>
-        </w:rPr>
-        <w:t>Broken template key: title</w:t>
+        <w:t>Name: title}}</w:t>
       </w:r>
     </w:p>
     <w:p>

</xml_diff>

<commit_message>
Revert "fix: enhance XML template key handling with minification and regex improvements"
This reverts commit 7defd00a509aad62cb1c9fcadeccabcaed06ab7f.
</commit_message>
<xml_diff>
--- a/xtemplate/docx/example.result.docx
+++ b/xtemplate/docx/example.result.docx
@@ -12,7 +12,20 @@
         <w:rPr>
           <w:lang w:val="en-US"/>
         </w:rPr>
-        <w:t>Name: title}}</w:t>
+        <w:t>Name: title</w:t>
+      </w:r>
+    </w:p>
+    <w:p>
+      <w:pPr>
+        <w:rPr>
+          <w:lang w:val="en-US"/>
+        </w:rPr>
+      </w:pPr>
+      <w:r>
+        <w:rPr>
+          <w:lang w:val="en-US"/>
+        </w:rPr>
+        <w:t>Broken template key: title</w:t>
       </w:r>
     </w:p>
     <w:p>

</xml_diff>